<commit_message>
Week 2: Add practical workshop on Creational Design Patterns
</commit_message>
<xml_diff>
--- a/Semana 2 - Patrones Creacionales/Taller/Sesion 2 - Taller.docx
+++ b/Semana 2 - Patrones Creacionales/Taller/Sesion 2 - Taller.docx
@@ -98,11 +98,13 @@
       <w:pPr>
         <w:pStyle w:val="Ttulo1"/>
         <w:rPr>
+          <w:color w:val="auto"/>
           <w:lang w:val="es-CO"/>
         </w:rPr>
       </w:pPr>
       <w:r>
         <w:rPr>
+          <w:color w:val="auto"/>
           <w:lang w:val="es-CO"/>
         </w:rPr>
         <w:lastRenderedPageBreak/>
@@ -127,11 +129,13 @@
       <w:pPr>
         <w:pStyle w:val="Ttulo1"/>
         <w:rPr>
+          <w:color w:val="auto"/>
           <w:lang w:val="es-CO"/>
         </w:rPr>
       </w:pPr>
       <w:r>
         <w:rPr>
+          <w:color w:val="auto"/>
           <w:lang w:val="es-CO"/>
         </w:rPr>
         <w:t>Introducción</w:t>
@@ -197,11 +201,13 @@
       <w:pPr>
         <w:pStyle w:val="Ttulo1"/>
         <w:rPr>
+          <w:color w:val="auto"/>
           <w:lang w:val="es-CO"/>
         </w:rPr>
       </w:pPr>
       <w:r>
         <w:rPr>
+          <w:color w:val="auto"/>
           <w:lang w:val="es-CO"/>
         </w:rPr>
         <w:t>Resultados</w:t>
@@ -209,7 +215,236 @@
     </w:p>
     <w:p>
       <w:pPr>
-        <w:pStyle w:val="Ttulo1"/>
+        <w:rPr>
+          <w:lang w:val="es-CO"/>
+        </w:rPr>
+      </w:pPr>
+    </w:p>
+    <w:p>
+      <w:pPr>
+        <w:rPr>
+          <w:lang w:val="es-CO"/>
+        </w:rPr>
+      </w:pPr>
+    </w:p>
+    <w:p>
+      <w:pPr>
+        <w:pStyle w:val="Prrafodelista"/>
+        <w:numPr>
+          <w:ilvl w:val="0"/>
+          <w:numId w:val="10"/>
+        </w:numPr>
+        <w:rPr>
+          <w:lang w:val="es-CO"/>
+        </w:rPr>
+      </w:pPr>
+      <w:r>
+        <w:rPr>
+          <w:b/>
+          <w:bCs/>
+          <w:lang w:val="es-CO"/>
+        </w:rPr>
+        <w:t>Ejercicio 1</w:t>
+      </w:r>
+      <w:r>
+        <w:rPr>
+          <w:lang w:val="es-CO"/>
+        </w:rPr>
+        <w:t>. Como usuario, quiero poder reservar una cancha de fútbol para un día y hora específicos, para poder jugar con mis amigos.</w:t>
+      </w:r>
+    </w:p>
+    <w:p>
+      <w:pPr>
+        <w:jc w:val="center"/>
+        <w:rPr>
+          <w:b/>
+          <w:bCs/>
+          <w:sz w:val="18"/>
+          <w:szCs w:val="18"/>
+          <w:lang w:val="es-CO"/>
+        </w:rPr>
+      </w:pPr>
+      <w:r>
+        <w:rPr>
+          <w:noProof/>
+          <w:lang w:val="es-CO"/>
+        </w:rPr>
+        <w:drawing>
+          <wp:inline distT="0" distB="0" distL="0" distR="0" wp14:anchorId="79F0C0F5" wp14:editId="20A8BFB1">
+            <wp:extent cx="5486400" cy="2921000"/>
+            <wp:effectExtent l="0" t="0" r="0" b="0"/>
+            <wp:docPr id="1840265224" name="Imagen 1"/>
+            <wp:cNvGraphicFramePr>
+              <a:graphicFrameLocks xmlns:a="http://schemas.openxmlformats.org/drawingml/2006/main" noChangeAspect="1"/>
+            </wp:cNvGraphicFramePr>
+            <a:graphic xmlns:a="http://schemas.openxmlformats.org/drawingml/2006/main">
+              <a:graphicData uri="http://schemas.openxmlformats.org/drawingml/2006/picture">
+                <pic:pic xmlns:pic="http://schemas.openxmlformats.org/drawingml/2006/picture">
+                  <pic:nvPicPr>
+                    <pic:cNvPr id="1840265224" name=""/>
+                    <pic:cNvPicPr/>
+                  </pic:nvPicPr>
+                  <pic:blipFill>
+                    <a:blip r:embed="rId6"/>
+                    <a:stretch>
+                      <a:fillRect/>
+                    </a:stretch>
+                  </pic:blipFill>
+                  <pic:spPr>
+                    <a:xfrm>
+                      <a:off x="0" y="0"/>
+                      <a:ext cx="5486400" cy="2921000"/>
+                    </a:xfrm>
+                    <a:prstGeom prst="rect">
+                      <a:avLst/>
+                    </a:prstGeom>
+                  </pic:spPr>
+                </pic:pic>
+              </a:graphicData>
+            </a:graphic>
+          </wp:inline>
+        </w:drawing>
+      </w:r>
+      <w:proofErr w:type="spellStart"/>
+      <w:r>
+        <w:rPr>
+          <w:b/>
+          <w:bCs/>
+          <w:sz w:val="18"/>
+          <w:szCs w:val="18"/>
+        </w:rPr>
+        <w:t>Ilustración</w:t>
+      </w:r>
+      <w:proofErr w:type="spellEnd"/>
+      <w:r>
+        <w:rPr>
+          <w:b/>
+          <w:bCs/>
+          <w:sz w:val="18"/>
+          <w:szCs w:val="18"/>
+        </w:rPr>
+        <w:t xml:space="preserve"> </w:t>
+      </w:r>
+      <w:r>
+        <w:rPr>
+          <w:b/>
+          <w:bCs/>
+          <w:sz w:val="18"/>
+          <w:szCs w:val="18"/>
+        </w:rPr>
+        <w:fldChar w:fldCharType="begin"/>
+      </w:r>
+      <w:r>
+        <w:rPr>
+          <w:b/>
+          <w:bCs/>
+          <w:sz w:val="18"/>
+          <w:szCs w:val="18"/>
+        </w:rPr>
+        <w:instrText xml:space="preserve"> SEQ Ilustración \* ARABIC </w:instrText>
+      </w:r>
+      <w:r>
+        <w:rPr>
+          <w:b/>
+          <w:bCs/>
+          <w:sz w:val="18"/>
+          <w:szCs w:val="18"/>
+        </w:rPr>
+        <w:fldChar w:fldCharType="separate"/>
+      </w:r>
+      <w:r>
+        <w:rPr>
+          <w:b/>
+          <w:bCs/>
+          <w:noProof/>
+          <w:sz w:val="18"/>
+          <w:szCs w:val="18"/>
+        </w:rPr>
+        <w:t>1</w:t>
+      </w:r>
+      <w:r>
+        <w:rPr>
+          <w:b/>
+          <w:bCs/>
+          <w:sz w:val="18"/>
+          <w:szCs w:val="18"/>
+        </w:rPr>
+        <w:fldChar w:fldCharType="end"/>
+      </w:r>
+      <w:r>
+        <w:rPr>
+          <w:b/>
+          <w:bCs/>
+          <w:sz w:val="18"/>
+          <w:szCs w:val="18"/>
+        </w:rPr>
+        <w:t xml:space="preserve">. Sector: </w:t>
+      </w:r>
+      <w:proofErr w:type="spellStart"/>
+      <w:r>
+        <w:rPr>
+          <w:b/>
+          <w:bCs/>
+          <w:sz w:val="18"/>
+          <w:szCs w:val="18"/>
+        </w:rPr>
+        <w:t>Recreación</w:t>
+      </w:r>
+      <w:proofErr w:type="spellEnd"/>
+      <w:r>
+        <w:rPr>
+          <w:b/>
+          <w:bCs/>
+          <w:sz w:val="18"/>
+          <w:szCs w:val="18"/>
+        </w:rPr>
+        <w:t>.</w:t>
+      </w:r>
+    </w:p>
+    <w:p>
+      <w:pPr>
+        <w:pStyle w:val="Prrafodelista"/>
+        <w:numPr>
+          <w:ilvl w:val="0"/>
+          <w:numId w:val="10"/>
+        </w:numPr>
+        <w:rPr>
+          <w:lang w:val="es-CO"/>
+        </w:rPr>
+      </w:pPr>
+      <w:r>
+        <w:rPr>
+          <w:b/>
+          <w:bCs/>
+          <w:lang w:val="es-CO"/>
+        </w:rPr>
+        <w:lastRenderedPageBreak/>
+        <w:t>Ejercicio 2.</w:t>
+      </w:r>
+      <w:r>
+        <w:rPr>
+          <w:lang w:val="es-CO"/>
+        </w:rPr>
+        <w:t xml:space="preserve"> </w:t>
+      </w:r>
+      <w:r>
+        <w:rPr>
+          <w:lang w:val="es-CO"/>
+        </w:rPr>
+        <w:t>Como supervisor de producción, quiero poder registrar la cantidad de acero producido por cada máquina en un turno, para poder llevar un control de la producción</w:t>
+      </w:r>
+      <w:r>
+        <w:rPr>
+          <w:lang w:val="es-CO"/>
+        </w:rPr>
+        <w:t>.</w:t>
+      </w:r>
+    </w:p>
+    <w:p>
+      <w:pPr>
+        <w:keepNext/>
+        <w:spacing w:after="0"/>
+        <w:jc w:val="center"/>
         <w:rPr>
           <w:lang w:val="es-CO"/>
         </w:rPr>
@@ -218,6 +453,540 @@
         <w:rPr>
           <w:lang w:val="es-CO"/>
         </w:rPr>
+        <w:drawing>
+          <wp:inline distT="0" distB="0" distL="0" distR="0" wp14:anchorId="02C98EA4" wp14:editId="6BC6FA4E">
+            <wp:extent cx="5486400" cy="3112770"/>
+            <wp:effectExtent l="0" t="0" r="0" b="0"/>
+            <wp:docPr id="1317823963" name="Imagen 1"/>
+            <wp:cNvGraphicFramePr>
+              <a:graphicFrameLocks xmlns:a="http://schemas.openxmlformats.org/drawingml/2006/main" noChangeAspect="1"/>
+            </wp:cNvGraphicFramePr>
+            <a:graphic xmlns:a="http://schemas.openxmlformats.org/drawingml/2006/main">
+              <a:graphicData uri="http://schemas.openxmlformats.org/drawingml/2006/picture">
+                <pic:pic xmlns:pic="http://schemas.openxmlformats.org/drawingml/2006/picture">
+                  <pic:nvPicPr>
+                    <pic:cNvPr id="1317823963" name=""/>
+                    <pic:cNvPicPr/>
+                  </pic:nvPicPr>
+                  <pic:blipFill>
+                    <a:blip r:embed="rId7"/>
+                    <a:stretch>
+                      <a:fillRect/>
+                    </a:stretch>
+                  </pic:blipFill>
+                  <pic:spPr>
+                    <a:xfrm>
+                      <a:off x="0" y="0"/>
+                      <a:ext cx="5486400" cy="3112770"/>
+                    </a:xfrm>
+                    <a:prstGeom prst="rect">
+                      <a:avLst/>
+                    </a:prstGeom>
+                  </pic:spPr>
+                </pic:pic>
+              </a:graphicData>
+            </a:graphic>
+          </wp:inline>
+        </w:drawing>
+      </w:r>
+    </w:p>
+    <w:p>
+      <w:pPr>
+        <w:pStyle w:val="Descripcin"/>
+        <w:spacing w:after="0"/>
+        <w:jc w:val="center"/>
+        <w:rPr>
+          <w:color w:val="auto"/>
+          <w:lang w:val="es-CO"/>
+        </w:rPr>
+      </w:pPr>
+      <w:r>
+        <w:rPr>
+          <w:color w:val="auto"/>
+          <w:lang w:val="es-CO"/>
+        </w:rPr>
+        <w:t xml:space="preserve">Ilustración </w:t>
+      </w:r>
+      <w:r>
+        <w:rPr>
+          <w:color w:val="auto"/>
+        </w:rPr>
+        <w:fldChar w:fldCharType="begin"/>
+      </w:r>
+      <w:r>
+        <w:rPr>
+          <w:color w:val="auto"/>
+          <w:lang w:val="es-CO"/>
+        </w:rPr>
+        <w:instrText xml:space="preserve"> SEQ Ilustración \* ARABIC </w:instrText>
+      </w:r>
+      <w:r>
+        <w:rPr>
+          <w:color w:val="auto"/>
+        </w:rPr>
+        <w:fldChar w:fldCharType="separate"/>
+      </w:r>
+      <w:r>
+        <w:rPr>
+          <w:noProof/>
+          <w:color w:val="auto"/>
+          <w:lang w:val="es-CO"/>
+        </w:rPr>
+        <w:t>2</w:t>
+      </w:r>
+      <w:r>
+        <w:rPr>
+          <w:color w:val="auto"/>
+        </w:rPr>
+        <w:fldChar w:fldCharType="end"/>
+      </w:r>
+      <w:r>
+        <w:rPr>
+          <w:color w:val="auto"/>
+          <w:lang w:val="es-CO"/>
+        </w:rPr>
+        <w:t>. Sector: Manufactura de Acero.</w:t>
+      </w:r>
+    </w:p>
+    <w:p>
+      <w:pPr>
+        <w:rPr>
+          <w:lang w:val="es-CO"/>
+        </w:rPr>
+      </w:pPr>
+    </w:p>
+    <w:p>
+      <w:pPr>
+        <w:pStyle w:val="Prrafodelista"/>
+        <w:numPr>
+          <w:ilvl w:val="0"/>
+          <w:numId w:val="10"/>
+        </w:numPr>
+        <w:rPr>
+          <w:lang w:val="es-CO"/>
+        </w:rPr>
+      </w:pPr>
+      <w:r>
+        <w:rPr>
+          <w:b/>
+          <w:bCs/>
+          <w:lang w:val="es-CO"/>
+        </w:rPr>
+        <w:t>Ejercicio 3.</w:t>
+      </w:r>
+      <w:r>
+        <w:rPr>
+          <w:lang w:val="es-CO"/>
+        </w:rPr>
+        <w:t xml:space="preserve"> Como cliente del banco, quiero poder transferir dinero de mi cuenta a otra cuenta, para poder realizar pagos o enviar dinero a familiares.</w:t>
+      </w:r>
+    </w:p>
+    <w:p>
+      <w:pPr>
+        <w:keepNext/>
+        <w:spacing w:after="0"/>
+        <w:jc w:val="center"/>
+      </w:pPr>
+      <w:r>
+        <w:drawing>
+          <wp:inline distT="0" distB="0" distL="0" distR="0" wp14:anchorId="1A259640" wp14:editId="71D0F648">
+            <wp:extent cx="5486400" cy="3112770"/>
+            <wp:effectExtent l="0" t="0" r="0" b="0"/>
+            <wp:docPr id="989643413" name="Imagen 1"/>
+            <wp:cNvGraphicFramePr>
+              <a:graphicFrameLocks xmlns:a="http://schemas.openxmlformats.org/drawingml/2006/main" noChangeAspect="1"/>
+            </wp:cNvGraphicFramePr>
+            <a:graphic xmlns:a="http://schemas.openxmlformats.org/drawingml/2006/main">
+              <a:graphicData uri="http://schemas.openxmlformats.org/drawingml/2006/picture">
+                <pic:pic xmlns:pic="http://schemas.openxmlformats.org/drawingml/2006/picture">
+                  <pic:nvPicPr>
+                    <pic:cNvPr id="989643413" name=""/>
+                    <pic:cNvPicPr/>
+                  </pic:nvPicPr>
+                  <pic:blipFill>
+                    <a:blip r:embed="rId8"/>
+                    <a:stretch>
+                      <a:fillRect/>
+                    </a:stretch>
+                  </pic:blipFill>
+                  <pic:spPr>
+                    <a:xfrm>
+                      <a:off x="0" y="0"/>
+                      <a:ext cx="5486400" cy="3112770"/>
+                    </a:xfrm>
+                    <a:prstGeom prst="rect">
+                      <a:avLst/>
+                    </a:prstGeom>
+                  </pic:spPr>
+                </pic:pic>
+              </a:graphicData>
+            </a:graphic>
+          </wp:inline>
+        </w:drawing>
+      </w:r>
+    </w:p>
+    <w:p>
+      <w:pPr>
+        <w:pStyle w:val="Descripcin"/>
+        <w:spacing w:after="0"/>
+        <w:jc w:val="center"/>
+        <w:rPr>
+          <w:color w:val="auto"/>
+        </w:rPr>
+      </w:pPr>
+      <w:proofErr w:type="spellStart"/>
+      <w:r>
+        <w:rPr>
+          <w:color w:val="auto"/>
+        </w:rPr>
+        <w:t>Ilustración</w:t>
+      </w:r>
+      <w:proofErr w:type="spellEnd"/>
+      <w:r>
+        <w:rPr>
+          <w:color w:val="auto"/>
+        </w:rPr>
+        <w:t xml:space="preserve"> </w:t>
+      </w:r>
+      <w:r>
+        <w:rPr>
+          <w:color w:val="auto"/>
+        </w:rPr>
+        <w:fldChar w:fldCharType="begin"/>
+      </w:r>
+      <w:r>
+        <w:rPr>
+          <w:color w:val="auto"/>
+        </w:rPr>
+        <w:instrText xml:space="preserve"> SEQ Ilustración \* ARABIC </w:instrText>
+      </w:r>
+      <w:r>
+        <w:rPr>
+          <w:color w:val="auto"/>
+        </w:rPr>
+        <w:fldChar w:fldCharType="separate"/>
+      </w:r>
+      <w:r>
+        <w:rPr>
+          <w:noProof/>
+          <w:color w:val="auto"/>
+        </w:rPr>
+        <w:t>3</w:t>
+      </w:r>
+      <w:r>
+        <w:rPr>
+          <w:color w:val="auto"/>
+        </w:rPr>
+        <w:fldChar w:fldCharType="end"/>
+      </w:r>
+      <w:r>
+        <w:rPr>
+          <w:color w:val="auto"/>
+        </w:rPr>
+        <w:t xml:space="preserve">. </w:t>
+      </w:r>
+      <w:proofErr w:type="spellStart"/>
+      <w:r>
+        <w:rPr>
+          <w:color w:val="auto"/>
+        </w:rPr>
+        <w:t>Bancos</w:t>
+      </w:r>
+      <w:proofErr w:type="spellEnd"/>
+      <w:r>
+        <w:rPr>
+          <w:color w:val="auto"/>
+        </w:rPr>
+        <w:t>.</w:t>
+      </w:r>
+    </w:p>
+    <w:p>
+      <w:pPr>
+        <w:pStyle w:val="Prrafodelista"/>
+        <w:numPr>
+          <w:ilvl w:val="0"/>
+          <w:numId w:val="10"/>
+        </w:numPr>
+        <w:rPr>
+          <w:lang w:val="es-CO"/>
+        </w:rPr>
+      </w:pPr>
+      <w:r>
+        <w:rPr>
+          <w:b/>
+          <w:bCs/>
+          <w:lang w:val="es-CO"/>
+        </w:rPr>
+        <w:lastRenderedPageBreak/>
+        <w:t>Ejercicio 4</w:t>
+      </w:r>
+      <w:r>
+        <w:rPr>
+          <w:lang w:val="es-CO"/>
+        </w:rPr>
+        <w:t xml:space="preserve">. </w:t>
+      </w:r>
+      <w:r>
+        <w:rPr>
+          <w:lang w:val="es-CO"/>
+        </w:rPr>
+        <w:t>Como pasajero, quiero poder comprar un boleto de autobús para un viaje específico, para poder viajar a mi destino.</w:t>
+      </w:r>
+    </w:p>
+    <w:p>
+      <w:pPr>
+        <w:pStyle w:val="Prrafodelista"/>
+        <w:rPr>
+          <w:lang w:val="es-CO"/>
+        </w:rPr>
+      </w:pPr>
+    </w:p>
+    <w:p>
+      <w:pPr>
+        <w:keepNext/>
+        <w:spacing w:after="0"/>
+        <w:jc w:val="center"/>
+      </w:pPr>
+      <w:r>
+        <w:drawing>
+          <wp:inline distT="0" distB="0" distL="0" distR="0" wp14:anchorId="52F3966B" wp14:editId="3C68D686">
+            <wp:extent cx="5486400" cy="3112770"/>
+            <wp:effectExtent l="0" t="0" r="0" b="0"/>
+            <wp:docPr id="1828322375" name="Imagen 1"/>
+            <wp:cNvGraphicFramePr>
+              <a:graphicFrameLocks xmlns:a="http://schemas.openxmlformats.org/drawingml/2006/main" noChangeAspect="1"/>
+            </wp:cNvGraphicFramePr>
+            <a:graphic xmlns:a="http://schemas.openxmlformats.org/drawingml/2006/main">
+              <a:graphicData uri="http://schemas.openxmlformats.org/drawingml/2006/picture">
+                <pic:pic xmlns:pic="http://schemas.openxmlformats.org/drawingml/2006/picture">
+                  <pic:nvPicPr>
+                    <pic:cNvPr id="1828322375" name=""/>
+                    <pic:cNvPicPr/>
+                  </pic:nvPicPr>
+                  <pic:blipFill>
+                    <a:blip r:embed="rId9"/>
+                    <a:stretch>
+                      <a:fillRect/>
+                    </a:stretch>
+                  </pic:blipFill>
+                  <pic:spPr>
+                    <a:xfrm>
+                      <a:off x="0" y="0"/>
+                      <a:ext cx="5486400" cy="3112770"/>
+                    </a:xfrm>
+                    <a:prstGeom prst="rect">
+                      <a:avLst/>
+                    </a:prstGeom>
+                  </pic:spPr>
+                </pic:pic>
+              </a:graphicData>
+            </a:graphic>
+          </wp:inline>
+        </w:drawing>
+      </w:r>
+    </w:p>
+    <w:p>
+      <w:pPr>
+        <w:pStyle w:val="Descripcin"/>
+        <w:spacing w:after="0"/>
+        <w:jc w:val="center"/>
+        <w:rPr>
+          <w:color w:val="auto"/>
+        </w:rPr>
+      </w:pPr>
+      <w:proofErr w:type="spellStart"/>
+      <w:r>
+        <w:rPr>
+          <w:color w:val="auto"/>
+        </w:rPr>
+        <w:t>Ilustración</w:t>
+      </w:r>
+      <w:proofErr w:type="spellEnd"/>
+      <w:r>
+        <w:rPr>
+          <w:color w:val="auto"/>
+        </w:rPr>
+        <w:t xml:space="preserve"> </w:t>
+      </w:r>
+      <w:r>
+        <w:rPr>
+          <w:color w:val="auto"/>
+        </w:rPr>
+        <w:fldChar w:fldCharType="begin"/>
+      </w:r>
+      <w:r>
+        <w:rPr>
+          <w:color w:val="auto"/>
+        </w:rPr>
+        <w:instrText xml:space="preserve"> SEQ Ilustración \* ARABIC </w:instrText>
+      </w:r>
+      <w:r>
+        <w:rPr>
+          <w:color w:val="auto"/>
+        </w:rPr>
+        <w:fldChar w:fldCharType="separate"/>
+      </w:r>
+      <w:r>
+        <w:rPr>
+          <w:noProof/>
+          <w:color w:val="auto"/>
+        </w:rPr>
+        <w:t>4</w:t>
+      </w:r>
+      <w:r>
+        <w:rPr>
+          <w:color w:val="auto"/>
+        </w:rPr>
+        <w:fldChar w:fldCharType="end"/>
+      </w:r>
+      <w:r>
+        <w:rPr>
+          <w:color w:val="auto"/>
+        </w:rPr>
+        <w:t>. Transporte.</w:t>
+      </w:r>
+    </w:p>
+    <w:p>
+      <w:pPr>
+        <w:rPr>
+          <w:lang w:val="es-CO"/>
+        </w:rPr>
+      </w:pPr>
+    </w:p>
+    <w:p>
+      <w:pPr>
+        <w:pStyle w:val="Prrafodelista"/>
+        <w:numPr>
+          <w:ilvl w:val="0"/>
+          <w:numId w:val="10"/>
+        </w:numPr>
+        <w:rPr>
+          <w:lang w:val="es-CO"/>
+        </w:rPr>
+      </w:pPr>
+      <w:r>
+        <w:rPr>
+          <w:lang w:val="es-CO"/>
+        </w:rPr>
+        <w:t>Ejercicio 5. Como gerente de planta, quiero poder calcular el costo total de producción de un lote de acero, para poder planificar el presupuesto.</w:t>
+      </w:r>
+    </w:p>
+    <w:p>
+      <w:pPr>
+        <w:keepNext/>
+        <w:spacing w:after="0"/>
+        <w:jc w:val="center"/>
+      </w:pPr>
+      <w:r>
+        <w:drawing>
+          <wp:inline distT="0" distB="0" distL="0" distR="0" wp14:anchorId="62E59505" wp14:editId="07CD4A1B">
+            <wp:extent cx="5486400" cy="3112770"/>
+            <wp:effectExtent l="0" t="0" r="0" b="0"/>
+            <wp:docPr id="529681189" name="Imagen 1"/>
+            <wp:cNvGraphicFramePr>
+              <a:graphicFrameLocks xmlns:a="http://schemas.openxmlformats.org/drawingml/2006/main" noChangeAspect="1"/>
+            </wp:cNvGraphicFramePr>
+            <a:graphic xmlns:a="http://schemas.openxmlformats.org/drawingml/2006/main">
+              <a:graphicData uri="http://schemas.openxmlformats.org/drawingml/2006/picture">
+                <pic:pic xmlns:pic="http://schemas.openxmlformats.org/drawingml/2006/picture">
+                  <pic:nvPicPr>
+                    <pic:cNvPr id="529681189" name=""/>
+                    <pic:cNvPicPr/>
+                  </pic:nvPicPr>
+                  <pic:blipFill>
+                    <a:blip r:embed="rId10"/>
+                    <a:stretch>
+                      <a:fillRect/>
+                    </a:stretch>
+                  </pic:blipFill>
+                  <pic:spPr>
+                    <a:xfrm>
+                      <a:off x="0" y="0"/>
+                      <a:ext cx="5486400" cy="3112770"/>
+                    </a:xfrm>
+                    <a:prstGeom prst="rect">
+                      <a:avLst/>
+                    </a:prstGeom>
+                  </pic:spPr>
+                </pic:pic>
+              </a:graphicData>
+            </a:graphic>
+          </wp:inline>
+        </w:drawing>
+      </w:r>
+    </w:p>
+    <w:p>
+      <w:pPr>
+        <w:pStyle w:val="Descripcin"/>
+        <w:spacing w:after="0"/>
+        <w:jc w:val="center"/>
+        <w:rPr>
+          <w:color w:val="auto"/>
+          <w:lang w:val="es-CO"/>
+        </w:rPr>
+      </w:pPr>
+      <w:r>
+        <w:rPr>
+          <w:color w:val="auto"/>
+          <w:lang w:val="es-CO"/>
+        </w:rPr>
+        <w:t xml:space="preserve">Ilustración </w:t>
+      </w:r>
+      <w:r>
+        <w:rPr>
+          <w:color w:val="auto"/>
+        </w:rPr>
+        <w:fldChar w:fldCharType="begin"/>
+      </w:r>
+      <w:r>
+        <w:rPr>
+          <w:color w:val="auto"/>
+          <w:lang w:val="es-CO"/>
+        </w:rPr>
+        <w:instrText xml:space="preserve"> SEQ Ilustración \* ARABIC </w:instrText>
+      </w:r>
+      <w:r>
+        <w:rPr>
+          <w:color w:val="auto"/>
+        </w:rPr>
+        <w:fldChar w:fldCharType="separate"/>
+      </w:r>
+      <w:r>
+        <w:rPr>
+          <w:noProof/>
+          <w:color w:val="auto"/>
+          <w:lang w:val="es-CO"/>
+        </w:rPr>
+        <w:t>5</w:t>
+      </w:r>
+      <w:r>
+        <w:rPr>
+          <w:color w:val="auto"/>
+        </w:rPr>
+        <w:fldChar w:fldCharType="end"/>
+      </w:r>
+      <w:r>
+        <w:rPr>
+          <w:color w:val="auto"/>
+          <w:lang w:val="es-CO"/>
+        </w:rPr>
+        <w:t>. Manufactura de Acero 2.</w:t>
+      </w:r>
+    </w:p>
+    <w:p>
+      <w:pPr>
+        <w:pStyle w:val="Ttulo1"/>
+        <w:rPr>
+          <w:color w:val="auto"/>
+          <w:lang w:val="es-CO"/>
+        </w:rPr>
+      </w:pPr>
+      <w:r>
+        <w:rPr>
+          <w:color w:val="auto"/>
+          <w:lang w:val="es-CO"/>
+        </w:rPr>
+        <w:lastRenderedPageBreak/>
         <w:t>Conclusiones</w:t>
       </w:r>
     </w:p>
@@ -232,19 +1001,7 @@
         <w:rPr>
           <w:lang w:val="es-CO"/>
         </w:rPr>
-        <w:t xml:space="preserve">El taller permitió aplicar los patrones de diseño creacionales en escenarios reales de diferentes sectores, como recreación, manufactura, banca y transporte. A través de estas implementaciones en C#, se evidenció cómo estos patrones facilitan la solución de problemas específicos, mejorando </w:t>
-      </w:r>
-      <w:r>
-        <w:rPr>
-          <w:lang w:val="es-CO"/>
-        </w:rPr>
-        <w:t>el modularidad</w:t>
-      </w:r>
-      <w:r>
-        <w:rPr>
-          <w:lang w:val="es-CO"/>
-        </w:rPr>
-        <w:t xml:space="preserve"> y el mantenimiento del software.</w:t>
+        <w:t>El taller permitió aplicar los patrones de diseño creacionales en escenarios reales de diferentes sectores, como recreación, manufactura, banca y transporte. A través de estas implementaciones en C#, se evidenció cómo estos patrones facilitan la solución de problemas específicos, mejorando el modularidad y el mantenimiento del software.</w:t>
       </w:r>
     </w:p>
     <w:p>
@@ -327,24 +1084,20 @@
         <w:rPr>
           <w:lang w:val="es-CO"/>
         </w:rPr>
-        <w:t>E</w:t>
-      </w:r>
-      <w:r>
-        <w:rPr>
-          <w:lang w:val="es-CO"/>
-        </w:rPr>
-        <w:t>ste taller reafirmó que los patrones de diseño no solo son herramientas teóricas, sino soluciones prácticas que permiten crear software más eficiente, reutilizable y alineado con las mejores prácticas en el desarrollo de aplicaciones escalables.</w:t>
+        <w:t>Este taller reafirmó que los patrones de diseño no solo son herramientas teóricas, sino soluciones prácticas que permiten crear software más eficiente, reutilizable y alineado con las mejores prácticas en el desarrollo de aplicaciones escalables.</w:t>
       </w:r>
     </w:p>
     <w:p>
       <w:pPr>
         <w:pStyle w:val="Ttulo1"/>
         <w:rPr>
+          <w:color w:val="auto"/>
           <w:lang w:val="es-CO"/>
         </w:rPr>
       </w:pPr>
       <w:r>
         <w:rPr>
+          <w:color w:val="auto"/>
           <w:lang w:val="es-CO"/>
         </w:rPr>
         <w:t>Referencias</w:t>
@@ -378,34 +1131,6 @@
       </w:r>
       <w:r>
         <w:t>Universidad Cooperativa de Colombia.</w:t>
-      </w:r>
-    </w:p>
-    <w:p>
-      <w:pPr>
-        <w:rPr>
-          <w:lang w:val="es-CO"/>
-        </w:rPr>
-      </w:pPr>
-    </w:p>
-    <w:p>
-      <w:pPr>
-        <w:rPr>
-          <w:lang w:val="es-CO"/>
-        </w:rPr>
-      </w:pPr>
-    </w:p>
-    <w:p>
-      <w:pPr>
-        <w:rPr>
-          <w:lang w:val="es-CO"/>
-        </w:rPr>
-      </w:pPr>
-      <w:r>
-        <w:rPr>
-          <w:lang w:val="es-CO"/>
-        </w:rPr>
-        <w:lastRenderedPageBreak/>
-        <w:t>.</w:t>
       </w:r>
     </w:p>
     <w:p>
@@ -598,6 +1323,119 @@
       </w:rPr>
     </w:lvl>
   </w:abstractNum>
+  <w:abstractNum w:abstractNumId="9" w15:restartNumberingAfterBreak="0">
+    <w:nsid w:val="3ABD206E"/>
+    <w:multiLevelType w:val="hybridMultilevel"/>
+    <w:tmpl w:val="32AAEE0C"/>
+    <w:lvl w:ilvl="0" w:tplc="240A0001">
+      <w:start w:val="1"/>
+      <w:numFmt w:val="bullet"/>
+      <w:lvlText w:val=""/>
+      <w:lvlJc w:val="left"/>
+      <w:pPr>
+        <w:ind w:left="720" w:hanging="360"/>
+      </w:pPr>
+      <w:rPr>
+        <w:rFonts w:ascii="Symbol" w:hAnsi="Symbol" w:hint="default"/>
+      </w:rPr>
+    </w:lvl>
+    <w:lvl w:ilvl="1" w:tplc="240A0003" w:tentative="1">
+      <w:start w:val="1"/>
+      <w:numFmt w:val="bullet"/>
+      <w:lvlText w:val="o"/>
+      <w:lvlJc w:val="left"/>
+      <w:pPr>
+        <w:ind w:left="1440" w:hanging="360"/>
+      </w:pPr>
+      <w:rPr>
+        <w:rFonts w:ascii="Courier New" w:hAnsi="Courier New" w:cs="Courier New" w:hint="default"/>
+      </w:rPr>
+    </w:lvl>
+    <w:lvl w:ilvl="2" w:tplc="240A0005" w:tentative="1">
+      <w:start w:val="1"/>
+      <w:numFmt w:val="bullet"/>
+      <w:lvlText w:val=""/>
+      <w:lvlJc w:val="left"/>
+      <w:pPr>
+        <w:ind w:left="2160" w:hanging="360"/>
+      </w:pPr>
+      <w:rPr>
+        <w:rFonts w:ascii="Wingdings" w:hAnsi="Wingdings" w:hint="default"/>
+      </w:rPr>
+    </w:lvl>
+    <w:lvl w:ilvl="3" w:tplc="240A0001" w:tentative="1">
+      <w:start w:val="1"/>
+      <w:numFmt w:val="bullet"/>
+      <w:lvlText w:val=""/>
+      <w:lvlJc w:val="left"/>
+      <w:pPr>
+        <w:ind w:left="2880" w:hanging="360"/>
+      </w:pPr>
+      <w:rPr>
+        <w:rFonts w:ascii="Symbol" w:hAnsi="Symbol" w:hint="default"/>
+      </w:rPr>
+    </w:lvl>
+    <w:lvl w:ilvl="4" w:tplc="240A0003" w:tentative="1">
+      <w:start w:val="1"/>
+      <w:numFmt w:val="bullet"/>
+      <w:lvlText w:val="o"/>
+      <w:lvlJc w:val="left"/>
+      <w:pPr>
+        <w:ind w:left="3600" w:hanging="360"/>
+      </w:pPr>
+      <w:rPr>
+        <w:rFonts w:ascii="Courier New" w:hAnsi="Courier New" w:cs="Courier New" w:hint="default"/>
+      </w:rPr>
+    </w:lvl>
+    <w:lvl w:ilvl="5" w:tplc="240A0005" w:tentative="1">
+      <w:start w:val="1"/>
+      <w:numFmt w:val="bullet"/>
+      <w:lvlText w:val=""/>
+      <w:lvlJc w:val="left"/>
+      <w:pPr>
+        <w:ind w:left="4320" w:hanging="360"/>
+      </w:pPr>
+      <w:rPr>
+        <w:rFonts w:ascii="Wingdings" w:hAnsi="Wingdings" w:hint="default"/>
+      </w:rPr>
+    </w:lvl>
+    <w:lvl w:ilvl="6" w:tplc="240A0001" w:tentative="1">
+      <w:start w:val="1"/>
+      <w:numFmt w:val="bullet"/>
+      <w:lvlText w:val=""/>
+      <w:lvlJc w:val="left"/>
+      <w:pPr>
+        <w:ind w:left="5040" w:hanging="360"/>
+      </w:pPr>
+      <w:rPr>
+        <w:rFonts w:ascii="Symbol" w:hAnsi="Symbol" w:hint="default"/>
+      </w:rPr>
+    </w:lvl>
+    <w:lvl w:ilvl="7" w:tplc="240A0003" w:tentative="1">
+      <w:start w:val="1"/>
+      <w:numFmt w:val="bullet"/>
+      <w:lvlText w:val="o"/>
+      <w:lvlJc w:val="left"/>
+      <w:pPr>
+        <w:ind w:left="5760" w:hanging="360"/>
+      </w:pPr>
+      <w:rPr>
+        <w:rFonts w:ascii="Courier New" w:hAnsi="Courier New" w:cs="Courier New" w:hint="default"/>
+      </w:rPr>
+    </w:lvl>
+    <w:lvl w:ilvl="8" w:tplc="240A0005" w:tentative="1">
+      <w:start w:val="1"/>
+      <w:numFmt w:val="bullet"/>
+      <w:lvlText w:val=""/>
+      <w:lvlJc w:val="left"/>
+      <w:pPr>
+        <w:ind w:left="6480" w:hanging="360"/>
+      </w:pPr>
+      <w:rPr>
+        <w:rFonts w:ascii="Wingdings" w:hAnsi="Wingdings" w:hint="default"/>
+      </w:rPr>
+    </w:lvl>
+  </w:abstractNum>
   <w:num w:numId="1" w16cid:durableId="1281496891">
     <w:abstractNumId w:val="8"/>
   </w:num>
@@ -624,6 +1462,9 @@
   </w:num>
   <w:num w:numId="9" w16cid:durableId="24406796">
     <w:abstractNumId w:val="0"/>
+  </w:num>
+  <w:num w:numId="10" w16cid:durableId="277034011">
+    <w:abstractNumId w:val="9"/>
   </w:num>
 </w:numbering>
 </file>
@@ -1231,6 +2072,7 @@
   <w:style w:type="character" w:default="1" w:styleId="Fuentedeprrafopredeter">
     <w:name w:val="Default Paragraph Font"/>
     <w:uiPriority w:val="1"/>
+    <w:semiHidden/>
     <w:unhideWhenUsed/>
   </w:style>
   <w:style w:type="table" w:default="1" w:styleId="Tablanormal">
@@ -1800,7 +2642,6 @@
     <w:basedOn w:val="Normal"/>
     <w:next w:val="Normal"/>
     <w:uiPriority w:val="35"/>
-    <w:semiHidden/>
     <w:unhideWhenUsed/>
     <w:qFormat/>
     <w:rsid w:val="00FC693F"/>

</xml_diff>